<commit_message>
Update class parts lesson/docs
</commit_message>
<xml_diff>
--- a/CourseMaterials/07_computer_hardware/00_computer_parts/class_computer/documents/jokes.docx
+++ b/CourseMaterials/07_computer_hardware/00_computer_parts/class_computer/documents/jokes.docx
@@ -60,42 +60,43 @@
           <w:b/>
           <w:sz w:val="40"/>
         </w:rPr>
-        <w:t>A Report on Buffaloes</w:t>
-      </w:r>
-    </w:p>
-    <w:p>
-      <w:pPr>
-        <w:jc w:val="center"/>
-        <w:rPr>
-          <w:b/>
-          <w:sz w:val="40"/>
-        </w:rPr>
-      </w:pPr>
-    </w:p>
-    <w:p>
-      <w:pPr>
-        <w:jc w:val="center"/>
-        <w:rPr>
-          <w:b/>
-          <w:sz w:val="40"/>
-        </w:rPr>
-      </w:pPr>
-      <w:r>
-        <w:rPr>
-          <w:b/>
-          <w:sz w:val="40"/>
-        </w:rPr>
-        <w:t xml:space="preserve">By Eric </w:t>
-      </w:r>
-      <w:proofErr w:type="spellStart"/>
-      <w:r>
-        <w:rPr>
-          <w:b/>
-          <w:sz w:val="40"/>
-        </w:rPr>
-        <w:t>Rizzi</w:t>
-      </w:r>
-      <w:proofErr w:type="spellEnd"/>
+        <w:t xml:space="preserve">A </w:t>
+      </w:r>
+      <w:r>
+        <w:rPr>
+          <w:b/>
+          <w:sz w:val="40"/>
+        </w:rPr>
+        <w:t>Series</w:t>
+      </w:r>
+      <w:r>
+        <w:rPr>
+          <w:b/>
+          <w:sz w:val="40"/>
+        </w:rPr>
+        <w:t xml:space="preserve"> o</w:t>
+      </w:r>
+      <w:r>
+        <w:rPr>
+          <w:b/>
+          <w:sz w:val="40"/>
+        </w:rPr>
+        <w:t>f</w:t>
+      </w:r>
+      <w:r>
+        <w:rPr>
+          <w:b/>
+          <w:sz w:val="40"/>
+        </w:rPr>
+        <w:t xml:space="preserve"> </w:t>
+      </w:r>
+      <w:r>
+        <w:rPr>
+          <w:b/>
+          <w:sz w:val="40"/>
+        </w:rPr>
+        <w:t>Buffalo Jokes</w:t>
+      </w:r>
     </w:p>
     <w:p>
       <w:pPr>
@@ -170,6 +171,13 @@
         </w:rPr>
         <w:t>Q:  What do two bison in love do?</w:t>
       </w:r>
+    </w:p>
+    <w:p>
+      <w:pPr>
+        <w:rPr>
+          <w:sz w:val="56"/>
+        </w:rPr>
+      </w:pPr>
     </w:p>
     <w:p>
       <w:pPr>

</xml_diff>